<commit_message>
Updating "README" Microsoft Word Document to match markdown
</commit_message>
<xml_diff>
--- a/README.docx
+++ b/README.docx
@@ -1,45 +1,67 @@
 
 <file path=word/document.xml><?xml version="1.0" encoding="utf-8"?>
-<w:document xmlns:wpc="http://schemas.microsoft.com/office/word/2010/wordprocessingCanvas" xmlns:cx="http://schemas.microsoft.com/office/drawing/2014/chartex" xmlns:cx1="http://schemas.microsoft.com/office/drawing/2015/9/8/chartex" xmlns:cx2="http://schemas.microsoft.com/office/drawing/2015/10/21/chartex" xmlns:cx3="http://schemas.microsoft.com/office/drawing/2016/5/9/chartex" xmlns:cx4="http://schemas.microsoft.com/office/drawing/2016/5/10/chartex" xmlns:cx5="http://schemas.microsoft.com/office/drawing/2016/5/11/chartex" xmlns:cx6="http://schemas.microsoft.com/office/drawing/2016/5/12/chartex" xmlns:cx7="http://schemas.microsoft.com/office/drawing/2016/5/13/chartex" xmlns:cx8="http://schemas.microsoft.com/office/drawing/2016/5/14/chartex" xmlns:mc="http://schemas.openxmlformats.org/markup-compatibility/2006" xmlns:aink="http://schemas.microsoft.com/office/drawing/2016/ink" xmlns:am3d="http://schemas.microsoft.com/office/drawing/2017/model3d" xmlns:o="urn:schemas-microsoft-com:office:office" xmlns:r="http://schemas.openxmlformats.org/officeDocument/2006/relationships" xmlns:m="http://schemas.openxmlformats.org/officeDocument/2006/math" xmlns:v="urn:schemas-microsoft-com:vml" xmlns:wp14="http://schemas.microsoft.com/office/word/2010/wordprocessingDrawing" xmlns:wp="http://schemas.openxmlformats.org/drawingml/2006/wordprocessingDrawing" xmlns:w10="urn:schemas-microsoft-com:office:word" xmlns:w="http://schemas.openxmlformats.org/wordprocessingml/2006/main" xmlns:w14="http://schemas.microsoft.com/office/word/2010/wordml" xmlns:w15="http://schemas.microsoft.com/office/word/2012/wordml" xmlns:w16cex="http://schemas.microsoft.com/office/word/2018/wordml/cex" xmlns:w16cid="http://schemas.microsoft.com/office/word/2016/wordml/cid" xmlns:w16="http://schemas.microsoft.com/office/word/2018/wordml" xmlns:w16se="http://schemas.microsoft.com/office/word/2015/wordml/symex" xmlns:wpg="http://schemas.microsoft.com/office/word/2010/wordprocessingGroup" xmlns:wpi="http://schemas.microsoft.com/office/word/2010/wordprocessingInk" xmlns:wne="http://schemas.microsoft.com/office/word/2006/wordml" xmlns:wps="http://schemas.microsoft.com/office/word/2010/wordprocessingShape" mc:Ignorable="w14 w15 w16se w16cid w16 w16cex wp14">
+<w:document xmlns:wpc="http://schemas.microsoft.com/office/word/2010/wordprocessingCanvas" xmlns:cx="http://schemas.microsoft.com/office/drawing/2014/chartex" xmlns:cx1="http://schemas.microsoft.com/office/drawing/2015/9/8/chartex" xmlns:cx2="http://schemas.microsoft.com/office/drawing/2015/10/21/chartex" xmlns:cx3="http://schemas.microsoft.com/office/drawing/2016/5/9/chartex" xmlns:cx4="http://schemas.microsoft.com/office/drawing/2016/5/10/chartex" xmlns:cx5="http://schemas.microsoft.com/office/drawing/2016/5/11/chartex" xmlns:cx6="http://schemas.microsoft.com/office/drawing/2016/5/12/chartex" xmlns:cx7="http://schemas.microsoft.com/office/drawing/2016/5/13/chartex" xmlns:cx8="http://schemas.microsoft.com/office/drawing/2016/5/14/chartex" xmlns:mc="http://schemas.openxmlformats.org/markup-compatibility/2006" xmlns:aink="http://schemas.microsoft.com/office/drawing/2016/ink" xmlns:am3d="http://schemas.microsoft.com/office/drawing/2017/model3d" xmlns:o="urn:schemas-microsoft-com:office:office" xmlns:oel="http://schemas.microsoft.com/office/2019/extlst" xmlns:r="http://schemas.openxmlformats.org/officeDocument/2006/relationships" xmlns:m="http://schemas.openxmlformats.org/officeDocument/2006/math" xmlns:v="urn:schemas-microsoft-com:vml" xmlns:wp14="http://schemas.microsoft.com/office/word/2010/wordprocessingDrawing" xmlns:wp="http://schemas.openxmlformats.org/drawingml/2006/wordprocessingDrawing" xmlns:w10="urn:schemas-microsoft-com:office:word" xmlns:w="http://schemas.openxmlformats.org/wordprocessingml/2006/main" xmlns:w14="http://schemas.microsoft.com/office/word/2010/wordml" xmlns:w15="http://schemas.microsoft.com/office/word/2012/wordml" xmlns:w16cex="http://schemas.microsoft.com/office/word/2018/wordml/cex" xmlns:w16cid="http://schemas.microsoft.com/office/word/2016/wordml/cid" xmlns:w16="http://schemas.microsoft.com/office/word/2018/wordml" xmlns:w16du="http://schemas.microsoft.com/office/word/2023/wordml/word16du" xmlns:w16sdtdh="http://schemas.microsoft.com/office/word/2020/wordml/sdtdatahash" xmlns:w16se="http://schemas.microsoft.com/office/word/2015/wordml/symex" xmlns:wpg="http://schemas.microsoft.com/office/word/2010/wordprocessingGroup" xmlns:wpi="http://schemas.microsoft.com/office/word/2010/wordprocessingInk" xmlns:wne="http://schemas.microsoft.com/office/word/2006/wordml" xmlns:wps="http://schemas.microsoft.com/office/word/2010/wordprocessingShape" mc:Ignorable="w14 w15 w16se w16cid w16 w16cex w16sdtdh w16du wp14">
   <w:body>
     <w:p>
-      <w:r>
-        <w:t xml:space="preserve">Code attached contains a Python </w:t>
-      </w:r>
-      <w:r>
-        <w:t xml:space="preserve">script </w:t>
-      </w:r>
-      <w:r>
-        <w:t xml:space="preserve">that when run produces a </w:t>
-      </w:r>
-      <w:r>
-        <w:t>five (5)</w:t>
-      </w:r>
-      <w:r>
-        <w:t xml:space="preserve"> cluster </w:t>
-      </w:r>
-      <w:r>
-        <w:t xml:space="preserve">classification </w:t>
-      </w:r>
-      <w:r>
-        <w:t xml:space="preserve">containing daily batters within the major leagues. </w:t>
-      </w:r>
-      <w:r>
-        <w:t xml:space="preserve">The clusters are the result of 2 sequential k-means Clustering </w:t>
-      </w:r>
-      <w:r>
-        <w:t>algorithms.</w:t>
-      </w:r>
-    </w:p>
-    <w:p>
-      <w:r>
-        <w:t xml:space="preserve">Batting data was taken from the website Baseball Reference: </w:t>
-      </w:r>
-    </w:p>
-    <w:p>
-      <w:pPr>
-        <w:ind w:firstLine="720"/>
-      </w:pPr>
+      <w:pPr>
+        <w:rPr>
+          <w:b/>
+          <w:bCs/>
+        </w:rPr>
+      </w:pPr>
+      <w:r>
+        <w:rPr>
+          <w:b/>
+          <w:bCs/>
+        </w:rPr>
+        <w:t>2019 MLB Batting Cluster</w:t>
+      </w:r>
+    </w:p>
+    <w:p>
+      <w:pPr>
+        <w:rPr>
+          <w:b/>
+          <w:bCs/>
+        </w:rPr>
+      </w:pPr>
+      <w:r>
+        <w:rPr>
+          <w:b/>
+          <w:bCs/>
+        </w:rPr>
+        <w:t>Overview</w:t>
+      </w:r>
+    </w:p>
+    <w:p>
+      <w:r>
+        <w:t xml:space="preserve">This </w:t>
+      </w:r>
+      <w:r>
+        <w:t>attached code</w:t>
+      </w:r>
+      <w:r>
+        <w:t xml:space="preserve"> contains a Python script that when run produces a five (5) cluster classification containing daily batters within the major leagues. The clusters are the result of 2 sequential k-means Clustering algorithms.</w:t>
+      </w:r>
+    </w:p>
+    <w:p>
+      <w:pPr>
+        <w:rPr>
+          <w:b/>
+          <w:bCs/>
+        </w:rPr>
+      </w:pPr>
+      <w:r>
+        <w:rPr>
+          <w:b/>
+          <w:bCs/>
+        </w:rPr>
+        <w:t>Data Source</w:t>
+      </w:r>
+    </w:p>
+    <w:p>
+      <w:r>
+        <w:t>Batting data was taken from the website Baseball Reference: </w:t>
+      </w:r>
       <w:hyperlink r:id="rId5" w:history="1">
         <w:r>
           <w:rPr>
@@ -48,289 +70,274 @@
           <w:t>https://www.baseball-reference.com/leagues/MLB/2019-standard-batting.shtml</w:t>
         </w:r>
       </w:hyperlink>
-    </w:p>
-    <w:p>
-      <w:r>
-        <w:t xml:space="preserve">This data was saved into an Excel </w:t>
-      </w:r>
-      <w:r>
-        <w:t>file titled “batting</w:t>
-      </w:r>
-      <w:r>
-        <w:t xml:space="preserve">_stats_2019.xlsx” </w:t>
-      </w:r>
-      <w:r>
-        <w:t>(also attached)</w:t>
-      </w:r>
-      <w:r>
-        <w:t>/</w:t>
-      </w:r>
-    </w:p>
-    <w:p>
-      <w:r>
-        <w:t xml:space="preserve">The </w:t>
-      </w:r>
-      <w:r>
-        <w:t xml:space="preserve">methodology can be described in </w:t>
-      </w:r>
-      <w:r>
-        <w:t>five</w:t>
-      </w:r>
-      <w:r>
-        <w:t xml:space="preserve"> (</w:t>
-      </w:r>
-      <w:r>
-        <w:t>5</w:t>
-      </w:r>
-      <w:r>
-        <w:t xml:space="preserve">) distinct sequential phases:  </w:t>
-      </w:r>
-    </w:p>
-    <w:p>
-      <w:r>
-        <w:t>1.</w:t>
-      </w:r>
-      <w:r>
-        <w:tab/>
-        <w:t xml:space="preserve">Data Acquisition </w:t>
-      </w:r>
-    </w:p>
-    <w:p>
-      <w:r>
-        <w:t>2.</w:t>
-      </w:r>
-      <w:r>
-        <w:tab/>
-        <w:t xml:space="preserve">Data Pre-processing </w:t>
-      </w:r>
-    </w:p>
-    <w:p>
-      <w:r>
-        <w:t>3.</w:t>
-      </w:r>
-      <w:r>
-        <w:tab/>
-        <w:t xml:space="preserve">k-means Clustering </w:t>
-      </w:r>
-    </w:p>
-    <w:p>
-      <w:r>
-        <w:t>4.</w:t>
-      </w:r>
-      <w:r>
-        <w:tab/>
-        <w:t xml:space="preserve">Cluster Identification of half-time to full-time players (played at least </w:t>
-      </w:r>
-      <w:r>
-        <w:t>81</w:t>
-      </w:r>
-      <w:r>
-        <w:t xml:space="preserve"> games in 2019 season) </w:t>
-      </w:r>
-    </w:p>
-    <w:p>
-      <w:r>
-        <w:t>5.</w:t>
-      </w:r>
-      <w:r>
-        <w:tab/>
-        <w:t xml:space="preserve">k-means Clustering of selected clusters </w:t>
-      </w:r>
-      <w:r>
-        <w:t>of full-time players</w:t>
-      </w:r>
-      <w:r>
-        <w:t xml:space="preserve"> </w:t>
-      </w:r>
-      <w:r>
-        <w:t>to determine “value” of player</w:t>
-      </w:r>
-    </w:p>
-    <w:p>
-      <w:r>
-        <w:t>6.</w:t>
-      </w:r>
-      <w:r>
-        <w:tab/>
-      </w:r>
-      <w:r>
-        <w:t xml:space="preserve">Plotting </w:t>
-      </w:r>
-      <w:r>
-        <w:t xml:space="preserve">of the individual data points </w:t>
-      </w:r>
-      <w:r>
-        <w:t>to two distinct graphs</w:t>
-      </w:r>
-    </w:p>
-    <w:p>
-      <w:r>
-        <w:t>7.</w:t>
-      </w:r>
-      <w:r>
-        <w:tab/>
-        <w:t>Export of Excel spreadsheet containing the data</w:t>
-      </w:r>
-    </w:p>
-    <w:p>
-      <w:r>
-        <w:t>From this data, different clusters can be retrieved and then analyzed for different purposes.</w:t>
-      </w:r>
-    </w:p>
-    <w:p>
-      <w:r>
-        <w:t>T</w:t>
-      </w:r>
-      <w:r>
-        <w:t xml:space="preserve">he output </w:t>
-      </w:r>
-      <w:r>
-        <w:t>contains:</w:t>
-      </w:r>
-      <w:r>
-        <w:t xml:space="preserve"> </w:t>
-      </w:r>
-    </w:p>
-    <w:p>
-      <w:pPr>
-        <w:pStyle w:val="ListParagraph"/>
+      <w:r>
+        <w:t> This data was saved into an Excel file titled “batting_stats_2019.xlsx” (also attached)/</w:t>
+      </w:r>
+    </w:p>
+    <w:p>
+      <w:pPr>
+        <w:rPr>
+          <w:b/>
+          <w:bCs/>
+        </w:rPr>
+      </w:pPr>
+      <w:r>
+        <w:rPr>
+          <w:b/>
+          <w:bCs/>
+        </w:rPr>
+        <w:t>Methodology</w:t>
+      </w:r>
+    </w:p>
+    <w:p>
+      <w:r>
+        <w:t>The methodology can be described in seven (7) distinct sequential phases:</w:t>
+      </w:r>
+    </w:p>
+    <w:p>
+      <w:pPr>
         <w:numPr>
           <w:ilvl w:val="0"/>
-          <w:numId w:val="1"/>
+          <w:numId w:val="2"/>
         </w:numPr>
       </w:pPr>
       <w:r>
-        <w:t>T</w:t>
-      </w:r>
-      <w:r>
-        <w:t>wo</w:t>
-      </w:r>
-      <w:r>
-        <w:t xml:space="preserve"> (2)</w:t>
-      </w:r>
-      <w:r>
-        <w:t xml:space="preserve"> </w:t>
-      </w:r>
-      <w:r>
-        <w:t>plots:</w:t>
-      </w:r>
-    </w:p>
-    <w:p>
-      <w:pPr>
-        <w:pStyle w:val="ListParagraph"/>
+        <w:t>Data Acquisition</w:t>
+      </w:r>
+    </w:p>
+    <w:p>
+      <w:pPr>
+        <w:numPr>
+          <w:ilvl w:val="0"/>
+          <w:numId w:val="2"/>
+        </w:numPr>
+      </w:pPr>
+      <w:r>
+        <w:t>Data Pre-processing</w:t>
+      </w:r>
+    </w:p>
+    <w:p>
+      <w:pPr>
+        <w:numPr>
+          <w:ilvl w:val="0"/>
+          <w:numId w:val="2"/>
+        </w:numPr>
+      </w:pPr>
+      <w:r>
+        <w:t>k-means Clustering</w:t>
+      </w:r>
+    </w:p>
+    <w:p>
+      <w:pPr>
+        <w:numPr>
+          <w:ilvl w:val="0"/>
+          <w:numId w:val="2"/>
+        </w:numPr>
+      </w:pPr>
+      <w:r>
+        <w:t>Cluster Identification of half-time to full-time players (played at least 81 games in 2019 season)</w:t>
+      </w:r>
+    </w:p>
+    <w:p>
+      <w:pPr>
+        <w:numPr>
+          <w:ilvl w:val="0"/>
+          <w:numId w:val="2"/>
+        </w:numPr>
+      </w:pPr>
+      <w:r>
+        <w:t>k-means Clustering of selected clusters of full-time players to determine “value” of player</w:t>
+      </w:r>
+    </w:p>
+    <w:p>
+      <w:pPr>
+        <w:numPr>
+          <w:ilvl w:val="0"/>
+          <w:numId w:val="2"/>
+        </w:numPr>
+      </w:pPr>
+      <w:r>
+        <w:t>Plotting of the individual data points to two distinct graphs</w:t>
+      </w:r>
+    </w:p>
+    <w:p>
+      <w:pPr>
+        <w:numPr>
+          <w:ilvl w:val="0"/>
+          <w:numId w:val="2"/>
+        </w:numPr>
+      </w:pPr>
+      <w:r>
+        <w:t>Export of Excel spreadsheet containing the data</w:t>
+      </w:r>
+    </w:p>
+    <w:p>
+      <w:pPr>
+        <w:rPr>
+          <w:b/>
+          <w:bCs/>
+        </w:rPr>
+      </w:pPr>
+      <w:r>
+        <w:rPr>
+          <w:b/>
+          <w:bCs/>
+        </w:rPr>
+        <w:t>Outputs</w:t>
+      </w:r>
+    </w:p>
+    <w:p>
+      <w:r>
+        <w:t>From this data, different clusters can be retrieved and then analyzed for different purposes. The output contains:</w:t>
+      </w:r>
+    </w:p>
+    <w:p>
+      <w:pPr>
+        <w:numPr>
+          <w:ilvl w:val="0"/>
+          <w:numId w:val="3"/>
+        </w:numPr>
+      </w:pPr>
+      <w:r>
+        <w:t>Two (2) plots:</w:t>
+      </w:r>
+    </w:p>
+    <w:p>
+      <w:pPr>
         <w:numPr>
           <w:ilvl w:val="1"/>
-          <w:numId w:val="1"/>
+          <w:numId w:val="3"/>
         </w:numPr>
       </w:pPr>
-      <w:proofErr w:type="spellStart"/>
-      <w:r>
-        <w:t>e</w:t>
-      </w:r>
-      <w:r>
-        <w:t>verday_clusters.png</w:t>
-      </w:r>
-      <w:proofErr w:type="spellEnd"/>
-      <w:r>
-        <w:t xml:space="preserve"> displays </w:t>
-      </w:r>
-      <w:r>
-        <w:t>a two-dimensional projection of the final</w:t>
-      </w:r>
-      <w:r>
-        <w:t xml:space="preserve"> clustering of each player</w:t>
-      </w:r>
-    </w:p>
-    <w:p>
-      <w:pPr>
-        <w:pStyle w:val="ListParagraph"/>
+      <w:r>
+        <w:t>everday_clusters.png displays a two-dimensional projection of the final clustering of each player based on Principal Components</w:t>
+      </w:r>
+    </w:p>
+    <w:p>
+      <w:pPr>
         <w:numPr>
           <w:ilvl w:val="1"/>
-          <w:numId w:val="1"/>
+          <w:numId w:val="3"/>
         </w:numPr>
       </w:pPr>
-      <w:proofErr w:type="spellStart"/>
-      <w:r>
-        <w:t>everyday_stats.png</w:t>
-      </w:r>
-      <w:proofErr w:type="spellEnd"/>
-      <w:r>
-        <w:t xml:space="preserve"> displays </w:t>
-      </w:r>
-      <w:r>
-        <w:t xml:space="preserve">offensive data </w:t>
-      </w:r>
-      <w:r>
-        <w:t xml:space="preserve">stats of </w:t>
-      </w:r>
-      <w:r>
-        <w:t xml:space="preserve">batting average, homeruns and </w:t>
-      </w:r>
-      <w:r>
-        <w:t>games played with each point color coded for the cluster to which and belongs</w:t>
-      </w:r>
-    </w:p>
-    <w:p>
-      <w:pPr>
-        <w:pStyle w:val="ListParagraph"/>
-        <w:ind w:left="1800"/>
-      </w:pPr>
-    </w:p>
-    <w:p>
-      <w:pPr>
-        <w:pStyle w:val="ListParagraph"/>
+      <w:r>
+        <w:t>everyday_stats.png displays offensive data stats of batting average, home runs and games played with each point color coded for the cluster to which and belongs</w:t>
+      </w:r>
+    </w:p>
+    <w:p>
+      <w:pPr>
         <w:numPr>
           <w:ilvl w:val="0"/>
-          <w:numId w:val="1"/>
+          <w:numId w:val="3"/>
         </w:numPr>
       </w:pPr>
       <w:r>
-        <w:t>A</w:t>
-      </w:r>
-      <w:r>
-        <w:t>n excel spreadsheet</w:t>
-      </w:r>
-      <w:r>
-        <w:t xml:space="preserve"> with statistics for each player as well as cluster designations, denoted in the final two (2) columns as “Cluster” and “Cluster2”</w:t>
+        <w:t>An excel spreadsheet with statistics for each player as well as cluster designations, denoted in the final two (2) columns as “Cluster” and “Cluster2”.</w:t>
+      </w:r>
+    </w:p>
+    <w:p>
+      <w:pPr>
+        <w:rPr>
+          <w:b/>
+          <w:bCs/>
+        </w:rPr>
+      </w:pPr>
+      <w:r>
+        <w:rPr>
+          <w:b/>
+          <w:bCs/>
+        </w:rPr>
+        <w:t>How to run</w:t>
+      </w:r>
+    </w:p>
+    <w:p>
+      <w:r>
+        <w:t>To run, place both the Python script and the </w:t>
+      </w:r>
+      <w:r>
+        <w:rPr>
+          <w:b/>
+          <w:bCs/>
+        </w:rPr>
+        <w:t>batting_stats_2019.xlsx</w:t>
+      </w:r>
+      <w:r>
+        <w:t> Excel file into the same directory and execute the example Python code file named </w:t>
+      </w:r>
+      <w:r>
+        <w:rPr>
+          <w:b/>
+          <w:bCs/>
+        </w:rPr>
+        <w:t>JeremyGross_ExampleCode.py</w:t>
       </w:r>
       <w:r>
         <w:t>.</w:t>
       </w:r>
     </w:p>
     <w:p>
-      <w:r>
-        <w:t xml:space="preserve">To run, </w:t>
-      </w:r>
-      <w:r>
-        <w:t xml:space="preserve">place both the Python script and the “batting_stats_2019.xlsx” Excel file into the same directory and </w:t>
-      </w:r>
-      <w:r>
-        <w:t xml:space="preserve">execute </w:t>
-      </w:r>
-      <w:r>
-        <w:t xml:space="preserve">the example </w:t>
-      </w:r>
-      <w:r>
-        <w:t xml:space="preserve">Python </w:t>
-      </w:r>
-      <w:r>
-        <w:t>code file</w:t>
-      </w:r>
-      <w:r>
-        <w:t xml:space="preserve"> </w:t>
-      </w:r>
-      <w:r>
-        <w:t>named “</w:t>
-      </w:r>
+      <w:pPr>
+        <w:rPr>
+          <w:b/>
+          <w:bCs/>
+        </w:rPr>
+      </w:pPr>
+    </w:p>
+    <w:p>
+      <w:pPr>
+        <w:rPr>
+          <w:b/>
+          <w:bCs/>
+        </w:rPr>
+      </w:pPr>
       <w:proofErr w:type="spellStart"/>
       <w:r>
-        <w:t>JeremyGross_ExampleCode.xlsx</w:t>
+        <w:rPr>
+          <w:b/>
+          <w:bCs/>
+        </w:rPr>
+        <w:lastRenderedPageBreak/>
+        <w:t>Jupyter</w:t>
       </w:r>
       <w:proofErr w:type="spellEnd"/>
       <w:r>
-        <w:t>”.</w:t>
-      </w:r>
-    </w:p>
+        <w:rPr>
+          <w:b/>
+          <w:bCs/>
+        </w:rPr>
+        <w:t xml:space="preserve"> Notebook</w:t>
+      </w:r>
+    </w:p>
+    <w:p>
+      <w:proofErr w:type="gramStart"/>
+      <w:r>
+        <w:t>All of</w:t>
+      </w:r>
+      <w:proofErr w:type="gramEnd"/>
+      <w:r>
+        <w:t xml:space="preserve"> the code and outputs can be seen using the </w:t>
+      </w:r>
+      <w:r>
+        <w:rPr>
+          <w:b/>
+          <w:bCs/>
+        </w:rPr>
+        <w:t>JeremyGross_ExampleCode.html</w:t>
+      </w:r>
+      <w:r>
+        <w:t xml:space="preserve">. This HTML file contains the output from running the code in a </w:t>
+      </w:r>
+      <w:proofErr w:type="spellStart"/>
+      <w:r>
+        <w:t>Jupyter</w:t>
+      </w:r>
+      <w:proofErr w:type="spellEnd"/>
+      <w:r>
+        <w:t xml:space="preserve"> notebook.</w:t>
+      </w:r>
+    </w:p>
+    <w:p/>
+    <w:p/>
     <w:sectPr>
       <w:pgSz w:w="12240" w:h="15840"/>
       <w:pgMar w:top="1440" w:right="1440" w:bottom="1440" w:left="1440" w:header="720" w:footer="720" w:gutter="0"/>
@@ -342,8 +349,270 @@
 </file>
 
 <file path=word/numbering.xml><?xml version="1.0" encoding="utf-8"?>
-<w:numbering xmlns:wpc="http://schemas.microsoft.com/office/word/2010/wordprocessingCanvas" xmlns:cx="http://schemas.microsoft.com/office/drawing/2014/chartex" xmlns:cx1="http://schemas.microsoft.com/office/drawing/2015/9/8/chartex" xmlns:cx2="http://schemas.microsoft.com/office/drawing/2015/10/21/chartex" xmlns:cx3="http://schemas.microsoft.com/office/drawing/2016/5/9/chartex" xmlns:cx4="http://schemas.microsoft.com/office/drawing/2016/5/10/chartex" xmlns:cx5="http://schemas.microsoft.com/office/drawing/2016/5/11/chartex" xmlns:cx6="http://schemas.microsoft.com/office/drawing/2016/5/12/chartex" xmlns:cx7="http://schemas.microsoft.com/office/drawing/2016/5/13/chartex" xmlns:cx8="http://schemas.microsoft.com/office/drawing/2016/5/14/chartex" xmlns:mc="http://schemas.openxmlformats.org/markup-compatibility/2006" xmlns:aink="http://schemas.microsoft.com/office/drawing/2016/ink" xmlns:am3d="http://schemas.microsoft.com/office/drawing/2017/model3d" xmlns:o="urn:schemas-microsoft-com:office:office" xmlns:r="http://schemas.openxmlformats.org/officeDocument/2006/relationships" xmlns:m="http://schemas.openxmlformats.org/officeDocument/2006/math" xmlns:v="urn:schemas-microsoft-com:vml" xmlns:wp14="http://schemas.microsoft.com/office/word/2010/wordprocessingDrawing" xmlns:wp="http://schemas.openxmlformats.org/drawingml/2006/wordprocessingDrawing" xmlns:w10="urn:schemas-microsoft-com:office:word" xmlns:w="http://schemas.openxmlformats.org/wordprocessingml/2006/main" xmlns:w14="http://schemas.microsoft.com/office/word/2010/wordml" xmlns:w15="http://schemas.microsoft.com/office/word/2012/wordml" xmlns:w16cex="http://schemas.microsoft.com/office/word/2018/wordml/cex" xmlns:w16cid="http://schemas.microsoft.com/office/word/2016/wordml/cid" xmlns:w16="http://schemas.microsoft.com/office/word/2018/wordml" xmlns:w16se="http://schemas.microsoft.com/office/word/2015/wordml/symex" xmlns:wpg="http://schemas.microsoft.com/office/word/2010/wordprocessingGroup" xmlns:wpi="http://schemas.microsoft.com/office/word/2010/wordprocessingInk" xmlns:wne="http://schemas.microsoft.com/office/word/2006/wordml" xmlns:wps="http://schemas.microsoft.com/office/word/2010/wordprocessingShape" mc:Ignorable="w14 w15 w16se w16cid w16 w16cex wp14">
+<w:numbering xmlns:wpc="http://schemas.microsoft.com/office/word/2010/wordprocessingCanvas" xmlns:cx="http://schemas.microsoft.com/office/drawing/2014/chartex" xmlns:cx1="http://schemas.microsoft.com/office/drawing/2015/9/8/chartex" xmlns:cx2="http://schemas.microsoft.com/office/drawing/2015/10/21/chartex" xmlns:cx3="http://schemas.microsoft.com/office/drawing/2016/5/9/chartex" xmlns:cx4="http://schemas.microsoft.com/office/drawing/2016/5/10/chartex" xmlns:cx5="http://schemas.microsoft.com/office/drawing/2016/5/11/chartex" xmlns:cx6="http://schemas.microsoft.com/office/drawing/2016/5/12/chartex" xmlns:cx7="http://schemas.microsoft.com/office/drawing/2016/5/13/chartex" xmlns:cx8="http://schemas.microsoft.com/office/drawing/2016/5/14/chartex" xmlns:mc="http://schemas.openxmlformats.org/markup-compatibility/2006" xmlns:aink="http://schemas.microsoft.com/office/drawing/2016/ink" xmlns:am3d="http://schemas.microsoft.com/office/drawing/2017/model3d" xmlns:o="urn:schemas-microsoft-com:office:office" xmlns:oel="http://schemas.microsoft.com/office/2019/extlst" xmlns:r="http://schemas.openxmlformats.org/officeDocument/2006/relationships" xmlns:m="http://schemas.openxmlformats.org/officeDocument/2006/math" xmlns:v="urn:schemas-microsoft-com:vml" xmlns:wp14="http://schemas.microsoft.com/office/word/2010/wordprocessingDrawing" xmlns:wp="http://schemas.openxmlformats.org/drawingml/2006/wordprocessingDrawing" xmlns:w10="urn:schemas-microsoft-com:office:word" xmlns:w="http://schemas.openxmlformats.org/wordprocessingml/2006/main" xmlns:w14="http://schemas.microsoft.com/office/word/2010/wordml" xmlns:w15="http://schemas.microsoft.com/office/word/2012/wordml" xmlns:w16cex="http://schemas.microsoft.com/office/word/2018/wordml/cex" xmlns:w16cid="http://schemas.microsoft.com/office/word/2016/wordml/cid" xmlns:w16="http://schemas.microsoft.com/office/word/2018/wordml" xmlns:w16du="http://schemas.microsoft.com/office/word/2023/wordml/word16du" xmlns:w16sdtdh="http://schemas.microsoft.com/office/word/2020/wordml/sdtdatahash" xmlns:w16se="http://schemas.microsoft.com/office/word/2015/wordml/symex" xmlns:wpg="http://schemas.microsoft.com/office/word/2010/wordprocessingGroup" xmlns:wpi="http://schemas.microsoft.com/office/word/2010/wordprocessingInk" xmlns:wne="http://schemas.microsoft.com/office/word/2006/wordml" xmlns:wps="http://schemas.microsoft.com/office/word/2010/wordprocessingShape" mc:Ignorable="w14 w15 w16se w16cid w16 w16cex w16sdtdh w16du wp14">
   <w:abstractNum w:abstractNumId="0" w15:restartNumberingAfterBreak="0">
+    <w:nsid w:val="00CB0BA7"/>
+    <w:multiLevelType w:val="multilevel"/>
+    <w:tmpl w:val="77E04D5A"/>
+    <w:lvl w:ilvl="0">
+      <w:start w:val="1"/>
+      <w:numFmt w:val="bullet"/>
+      <w:lvlText w:val=""/>
+      <w:lvlJc w:val="left"/>
+      <w:pPr>
+        <w:tabs>
+          <w:tab w:val="num" w:pos="720"/>
+        </w:tabs>
+        <w:ind w:left="720" w:hanging="360"/>
+      </w:pPr>
+      <w:rPr>
+        <w:rFonts w:ascii="Symbol" w:hAnsi="Symbol" w:hint="default"/>
+        <w:sz w:val="20"/>
+      </w:rPr>
+    </w:lvl>
+    <w:lvl w:ilvl="1">
+      <w:start w:val="1"/>
+      <w:numFmt w:val="bullet"/>
+      <w:lvlText w:val="o"/>
+      <w:lvlJc w:val="left"/>
+      <w:pPr>
+        <w:tabs>
+          <w:tab w:val="num" w:pos="1440"/>
+        </w:tabs>
+        <w:ind w:left="1440" w:hanging="360"/>
+      </w:pPr>
+      <w:rPr>
+        <w:rFonts w:ascii="Courier New" w:hAnsi="Courier New" w:hint="default"/>
+        <w:sz w:val="20"/>
+      </w:rPr>
+    </w:lvl>
+    <w:lvl w:ilvl="2" w:tentative="1">
+      <w:start w:val="1"/>
+      <w:numFmt w:val="bullet"/>
+      <w:lvlText w:val=""/>
+      <w:lvlJc w:val="left"/>
+      <w:pPr>
+        <w:tabs>
+          <w:tab w:val="num" w:pos="2160"/>
+        </w:tabs>
+        <w:ind w:left="2160" w:hanging="360"/>
+      </w:pPr>
+      <w:rPr>
+        <w:rFonts w:ascii="Wingdings" w:hAnsi="Wingdings" w:hint="default"/>
+        <w:sz w:val="20"/>
+      </w:rPr>
+    </w:lvl>
+    <w:lvl w:ilvl="3" w:tentative="1">
+      <w:start w:val="1"/>
+      <w:numFmt w:val="bullet"/>
+      <w:lvlText w:val=""/>
+      <w:lvlJc w:val="left"/>
+      <w:pPr>
+        <w:tabs>
+          <w:tab w:val="num" w:pos="2880"/>
+        </w:tabs>
+        <w:ind w:left="2880" w:hanging="360"/>
+      </w:pPr>
+      <w:rPr>
+        <w:rFonts w:ascii="Wingdings" w:hAnsi="Wingdings" w:hint="default"/>
+        <w:sz w:val="20"/>
+      </w:rPr>
+    </w:lvl>
+    <w:lvl w:ilvl="4" w:tentative="1">
+      <w:start w:val="1"/>
+      <w:numFmt w:val="bullet"/>
+      <w:lvlText w:val=""/>
+      <w:lvlJc w:val="left"/>
+      <w:pPr>
+        <w:tabs>
+          <w:tab w:val="num" w:pos="3600"/>
+        </w:tabs>
+        <w:ind w:left="3600" w:hanging="360"/>
+      </w:pPr>
+      <w:rPr>
+        <w:rFonts w:ascii="Wingdings" w:hAnsi="Wingdings" w:hint="default"/>
+        <w:sz w:val="20"/>
+      </w:rPr>
+    </w:lvl>
+    <w:lvl w:ilvl="5" w:tentative="1">
+      <w:start w:val="1"/>
+      <w:numFmt w:val="bullet"/>
+      <w:lvlText w:val=""/>
+      <w:lvlJc w:val="left"/>
+      <w:pPr>
+        <w:tabs>
+          <w:tab w:val="num" w:pos="4320"/>
+        </w:tabs>
+        <w:ind w:left="4320" w:hanging="360"/>
+      </w:pPr>
+      <w:rPr>
+        <w:rFonts w:ascii="Wingdings" w:hAnsi="Wingdings" w:hint="default"/>
+        <w:sz w:val="20"/>
+      </w:rPr>
+    </w:lvl>
+    <w:lvl w:ilvl="6" w:tentative="1">
+      <w:start w:val="1"/>
+      <w:numFmt w:val="bullet"/>
+      <w:lvlText w:val=""/>
+      <w:lvlJc w:val="left"/>
+      <w:pPr>
+        <w:tabs>
+          <w:tab w:val="num" w:pos="5040"/>
+        </w:tabs>
+        <w:ind w:left="5040" w:hanging="360"/>
+      </w:pPr>
+      <w:rPr>
+        <w:rFonts w:ascii="Wingdings" w:hAnsi="Wingdings" w:hint="default"/>
+        <w:sz w:val="20"/>
+      </w:rPr>
+    </w:lvl>
+    <w:lvl w:ilvl="7" w:tentative="1">
+      <w:start w:val="1"/>
+      <w:numFmt w:val="bullet"/>
+      <w:lvlText w:val=""/>
+      <w:lvlJc w:val="left"/>
+      <w:pPr>
+        <w:tabs>
+          <w:tab w:val="num" w:pos="5760"/>
+        </w:tabs>
+        <w:ind w:left="5760" w:hanging="360"/>
+      </w:pPr>
+      <w:rPr>
+        <w:rFonts w:ascii="Wingdings" w:hAnsi="Wingdings" w:hint="default"/>
+        <w:sz w:val="20"/>
+      </w:rPr>
+    </w:lvl>
+    <w:lvl w:ilvl="8" w:tentative="1">
+      <w:start w:val="1"/>
+      <w:numFmt w:val="bullet"/>
+      <w:lvlText w:val=""/>
+      <w:lvlJc w:val="left"/>
+      <w:pPr>
+        <w:tabs>
+          <w:tab w:val="num" w:pos="6480"/>
+        </w:tabs>
+        <w:ind w:left="6480" w:hanging="360"/>
+      </w:pPr>
+      <w:rPr>
+        <w:rFonts w:ascii="Wingdings" w:hAnsi="Wingdings" w:hint="default"/>
+        <w:sz w:val="20"/>
+      </w:rPr>
+    </w:lvl>
+  </w:abstractNum>
+  <w:abstractNum w:abstractNumId="1" w15:restartNumberingAfterBreak="0">
+    <w:nsid w:val="29822869"/>
+    <w:multiLevelType w:val="multilevel"/>
+    <w:tmpl w:val="E182DB7C"/>
+    <w:lvl w:ilvl="0">
+      <w:start w:val="1"/>
+      <w:numFmt w:val="decimal"/>
+      <w:lvlText w:val="%1."/>
+      <w:lvlJc w:val="left"/>
+      <w:pPr>
+        <w:tabs>
+          <w:tab w:val="num" w:pos="720"/>
+        </w:tabs>
+        <w:ind w:left="720" w:hanging="360"/>
+      </w:pPr>
+    </w:lvl>
+    <w:lvl w:ilvl="1" w:tentative="1">
+      <w:start w:val="1"/>
+      <w:numFmt w:val="decimal"/>
+      <w:lvlText w:val="%2."/>
+      <w:lvlJc w:val="left"/>
+      <w:pPr>
+        <w:tabs>
+          <w:tab w:val="num" w:pos="1440"/>
+        </w:tabs>
+        <w:ind w:left="1440" w:hanging="360"/>
+      </w:pPr>
+    </w:lvl>
+    <w:lvl w:ilvl="2" w:tentative="1">
+      <w:start w:val="1"/>
+      <w:numFmt w:val="decimal"/>
+      <w:lvlText w:val="%3."/>
+      <w:lvlJc w:val="left"/>
+      <w:pPr>
+        <w:tabs>
+          <w:tab w:val="num" w:pos="2160"/>
+        </w:tabs>
+        <w:ind w:left="2160" w:hanging="360"/>
+      </w:pPr>
+    </w:lvl>
+    <w:lvl w:ilvl="3" w:tentative="1">
+      <w:start w:val="1"/>
+      <w:numFmt w:val="decimal"/>
+      <w:lvlText w:val="%4."/>
+      <w:lvlJc w:val="left"/>
+      <w:pPr>
+        <w:tabs>
+          <w:tab w:val="num" w:pos="2880"/>
+        </w:tabs>
+        <w:ind w:left="2880" w:hanging="360"/>
+      </w:pPr>
+    </w:lvl>
+    <w:lvl w:ilvl="4" w:tentative="1">
+      <w:start w:val="1"/>
+      <w:numFmt w:val="decimal"/>
+      <w:lvlText w:val="%5."/>
+      <w:lvlJc w:val="left"/>
+      <w:pPr>
+        <w:tabs>
+          <w:tab w:val="num" w:pos="3600"/>
+        </w:tabs>
+        <w:ind w:left="3600" w:hanging="360"/>
+      </w:pPr>
+    </w:lvl>
+    <w:lvl w:ilvl="5" w:tentative="1">
+      <w:start w:val="1"/>
+      <w:numFmt w:val="decimal"/>
+      <w:lvlText w:val="%6."/>
+      <w:lvlJc w:val="left"/>
+      <w:pPr>
+        <w:tabs>
+          <w:tab w:val="num" w:pos="4320"/>
+        </w:tabs>
+        <w:ind w:left="4320" w:hanging="360"/>
+      </w:pPr>
+    </w:lvl>
+    <w:lvl w:ilvl="6" w:tentative="1">
+      <w:start w:val="1"/>
+      <w:numFmt w:val="decimal"/>
+      <w:lvlText w:val="%7."/>
+      <w:lvlJc w:val="left"/>
+      <w:pPr>
+        <w:tabs>
+          <w:tab w:val="num" w:pos="5040"/>
+        </w:tabs>
+        <w:ind w:left="5040" w:hanging="360"/>
+      </w:pPr>
+    </w:lvl>
+    <w:lvl w:ilvl="7" w:tentative="1">
+      <w:start w:val="1"/>
+      <w:numFmt w:val="decimal"/>
+      <w:lvlText w:val="%8."/>
+      <w:lvlJc w:val="left"/>
+      <w:pPr>
+        <w:tabs>
+          <w:tab w:val="num" w:pos="5760"/>
+        </w:tabs>
+        <w:ind w:left="5760" w:hanging="360"/>
+      </w:pPr>
+    </w:lvl>
+    <w:lvl w:ilvl="8" w:tentative="1">
+      <w:start w:val="1"/>
+      <w:numFmt w:val="decimal"/>
+      <w:lvlText w:val="%9."/>
+      <w:lvlJc w:val="left"/>
+      <w:pPr>
+        <w:tabs>
+          <w:tab w:val="num" w:pos="6480"/>
+        </w:tabs>
+        <w:ind w:left="6480" w:hanging="360"/>
+      </w:pPr>
+    </w:lvl>
+  </w:abstractNum>
+  <w:abstractNum w:abstractNumId="2" w15:restartNumberingAfterBreak="0">
     <w:nsid w:val="457B3BDC"/>
     <w:multiLevelType w:val="hybridMultilevel"/>
     <w:tmpl w:val="A938701C"/>
@@ -432,14 +701,20 @@
       </w:pPr>
     </w:lvl>
   </w:abstractNum>
-  <w:num w:numId="1">
+  <w:num w:numId="1" w16cid:durableId="540753766">
+    <w:abstractNumId w:val="2"/>
+  </w:num>
+  <w:num w:numId="2" w16cid:durableId="1517696024">
+    <w:abstractNumId w:val="1"/>
+  </w:num>
+  <w:num w:numId="3" w16cid:durableId="1996490211">
     <w:abstractNumId w:val="0"/>
   </w:num>
 </w:numbering>
 </file>
 
 <file path=word/styles.xml><?xml version="1.0" encoding="utf-8"?>
-<w:styles xmlns:mc="http://schemas.openxmlformats.org/markup-compatibility/2006" xmlns:r="http://schemas.openxmlformats.org/officeDocument/2006/relationships" xmlns:w="http://schemas.openxmlformats.org/wordprocessingml/2006/main" xmlns:w14="http://schemas.microsoft.com/office/word/2010/wordml" xmlns:w15="http://schemas.microsoft.com/office/word/2012/wordml" xmlns:w16cex="http://schemas.microsoft.com/office/word/2018/wordml/cex" xmlns:w16cid="http://schemas.microsoft.com/office/word/2016/wordml/cid" xmlns:w16="http://schemas.microsoft.com/office/word/2018/wordml" xmlns:w16se="http://schemas.microsoft.com/office/word/2015/wordml/symex" mc:Ignorable="w14 w15 w16se w16cid w16 w16cex">
+<w:styles xmlns:mc="http://schemas.openxmlformats.org/markup-compatibility/2006" xmlns:r="http://schemas.openxmlformats.org/officeDocument/2006/relationships" xmlns:w="http://schemas.openxmlformats.org/wordprocessingml/2006/main" xmlns:w14="http://schemas.microsoft.com/office/word/2010/wordml" xmlns:w15="http://schemas.microsoft.com/office/word/2012/wordml" xmlns:w16cex="http://schemas.microsoft.com/office/word/2018/wordml/cex" xmlns:w16cid="http://schemas.microsoft.com/office/word/2016/wordml/cid" xmlns:w16="http://schemas.microsoft.com/office/word/2018/wordml" xmlns:w16du="http://schemas.microsoft.com/office/word/2023/wordml/word16du" xmlns:w16sdtdh="http://schemas.microsoft.com/office/word/2020/wordml/sdtdatahash" xmlns:w16se="http://schemas.microsoft.com/office/word/2015/wordml/symex" mc:Ignorable="w14 w15 w16se w16cid w16 w16cex w16sdtdh w16du">
   <w:docDefaults>
     <w:rPrDefault>
       <w:rPr>

</xml_diff>